<commit_message>
Update ACAI workflow scripts
</commit_message>
<xml_diff>
--- a/Bugfixes.docx
+++ b/Bugfixes.docx
@@ -4,95 +4,351 @@
   <w:body>
     <w:p>
       <w:pPr>
-        <w:rPr>
-          <w:lang w:val="en-GB"/>
-        </w:rPr>
-      </w:pPr>
-      <w:r>
-        <w:rPr>
-          <w:lang w:val="en-GB"/>
-        </w:rPr>
-        <w:t>Debug option 1 – select ‘Switch t</w:t>
-      </w:r>
-      <w:r>
-        <w:rPr>
-          <w:lang w:val="en-GB"/>
-        </w:rPr>
-        <w:t>o expert Mode’</w:t>
+        <w:ind w:left="360"/>
+        <w:rPr>
+          <w:b/>
+          <w:bCs/>
+          <w:lang w:val="en-GB"/>
+        </w:rPr>
+      </w:pPr>
+      <w:r>
+        <w:rPr>
+          <w:b/>
+          <w:bCs/>
+          <w:lang w:val="en-GB"/>
+        </w:rPr>
+        <w:t>Debugging Protocol: CAT12 Batch Mismatches</w:t>
       </w:r>
     </w:p>
     <w:p>
       <w:pPr>
-        <w:rPr>
-          <w:lang w:val="nl-NL"/>
-        </w:rPr>
-      </w:pPr>
-      <w:r>
-        <w:rPr>
-          <w:lang w:val="nl-NL"/>
-        </w:rPr>
-        <w:drawing>
-          <wp:inline distT="0" distB="0" distL="0" distR="0" wp14:anchorId="787AB10A" wp14:editId="0C948190">
-            <wp:extent cx="3619814" cy="5486875"/>
-            <wp:effectExtent l="0" t="0" r="0" b="0"/>
-            <wp:docPr id="1986113118" name="Picture 1" descr="A screenshot of a computer&#10;&#10;AI-generated content may be incorrect."/>
-            <wp:cNvGraphicFramePr>
-              <a:graphicFrameLocks xmlns:a="http://schemas.openxmlformats.org/drawingml/2006/main" noChangeAspect="1"/>
-            </wp:cNvGraphicFramePr>
-            <a:graphic xmlns:a="http://schemas.openxmlformats.org/drawingml/2006/main">
-              <a:graphicData uri="http://schemas.openxmlformats.org/drawingml/2006/picture">
-                <pic:pic xmlns:pic="http://schemas.openxmlformats.org/drawingml/2006/picture">
-                  <pic:nvPicPr>
-                    <pic:cNvPr id="1986113118" name="Picture 1" descr="A screenshot of a computer&#10;&#10;AI-generated content may be incorrect."/>
-                    <pic:cNvPicPr/>
-                  </pic:nvPicPr>
-                  <pic:blipFill>
-                    <a:blip r:embed="rId5"/>
-                    <a:stretch>
-                      <a:fillRect/>
-                    </a:stretch>
-                  </pic:blipFill>
-                  <pic:spPr>
-                    <a:xfrm>
-                      <a:off x="0" y="0"/>
-                      <a:ext cx="3619814" cy="5486875"/>
-                    </a:xfrm>
-                    <a:prstGeom prst="rect">
-                      <a:avLst/>
-                    </a:prstGeom>
-                  </pic:spPr>
-                </pic:pic>
-              </a:graphicData>
-            </a:graphic>
-          </wp:inline>
-        </w:drawing>
+        <w:ind w:left="360"/>
+        <w:rPr>
+          <w:lang w:val="en-GB"/>
+        </w:rPr>
+      </w:pPr>
+      <w:r>
+        <w:rPr>
+          <w:lang w:val="en-GB"/>
+        </w:rPr>
+        <w:t xml:space="preserve">If the script fails due to version mismatches, </w:t>
+      </w:r>
+      <w:r>
+        <w:rPr>
+          <w:lang w:val="en-GB"/>
+        </w:rPr>
+        <w:t>replace</w:t>
+      </w:r>
+      <w:r>
+        <w:rPr>
+          <w:lang w:val="en-GB"/>
+        </w:rPr>
+        <w:t xml:space="preserve"> the batch code using </w:t>
+      </w:r>
+      <w:r>
+        <w:rPr>
+          <w:lang w:val="en-GB"/>
+        </w:rPr>
+        <w:t>the cat12</w:t>
+      </w:r>
+      <w:r>
+        <w:rPr>
+          <w:lang w:val="en-GB"/>
+        </w:rPr>
+        <w:t xml:space="preserve"> GUI.</w:t>
       </w:r>
     </w:p>
     <w:p>
       <w:pPr>
-        <w:rPr>
-          <w:lang w:val="en-GB"/>
-        </w:rPr>
-      </w:pPr>
-      <w:r>
-        <w:rPr>
-          <w:lang w:val="en-GB"/>
-        </w:rPr>
-        <w:t xml:space="preserve">B – </w:t>
-      </w:r>
+        <w:numPr>
+          <w:ilvl w:val="0"/>
+          <w:numId w:val="2"/>
+        </w:numPr>
+        <w:rPr>
+          <w:lang w:val="en-GB"/>
+        </w:rPr>
+      </w:pPr>
       <w:r>
         <w:rPr>
           <w:b/>
           <w:bCs/>
           <w:lang w:val="en-GB"/>
         </w:rPr>
-        <w:t>Change the Batch definition except the first line</w:t>
-      </w:r>
-      <w:r>
-        <w:rPr>
-          <w:lang w:val="en-GB"/>
-        </w:rPr>
-        <w:t xml:space="preserve"> ‘</w:t>
+        <w:t>Define Settings:</w:t>
+      </w:r>
+      <w:r>
+        <w:rPr>
+          <w:lang w:val="en-GB"/>
+        </w:rPr>
+        <w:t xml:space="preserve"> Open </w:t>
+      </w:r>
+      <w:r>
+        <w:rPr>
+          <w:b/>
+          <w:bCs/>
+          <w:lang w:val="en-GB"/>
+        </w:rPr>
+        <w:t>CAT12 &gt; Segment</w:t>
+      </w:r>
+      <w:r>
+        <w:rPr>
+          <w:lang w:val="en-GB"/>
+        </w:rPr>
+        <w:t xml:space="preserve"> (Batch Editor). Select the required </w:t>
+      </w:r>
+      <w:r>
+        <w:rPr>
+          <w:b/>
+          <w:bCs/>
+          <w:lang w:val="en-GB"/>
+        </w:rPr>
+        <w:t>Writing Options</w:t>
+      </w:r>
+      <w:r>
+        <w:rPr>
+          <w:lang w:val="en-GB"/>
+        </w:rPr>
+        <w:t>:</w:t>
+      </w:r>
+    </w:p>
+    <w:p>
+      <w:pPr>
+        <w:numPr>
+          <w:ilvl w:val="1"/>
+          <w:numId w:val="2"/>
+        </w:numPr>
+        <w:rPr>
+          <w:lang w:val="en-GB"/>
+        </w:rPr>
+      </w:pPr>
+      <w:r>
+        <w:rPr>
+          <w:b/>
+          <w:bCs/>
+          <w:lang w:val="en-GB"/>
+        </w:rPr>
+        <w:t>Atlases:</w:t>
+      </w:r>
+      <w:r>
+        <w:rPr>
+          <w:lang w:val="en-GB"/>
+        </w:rPr>
+        <w:t xml:space="preserve"> Enable </w:t>
+      </w:r>
+      <w:proofErr w:type="spellStart"/>
+      <w:r>
+        <w:rPr>
+          <w:lang w:val="en-GB"/>
+        </w:rPr>
+        <w:t>Neuromorphometrics</w:t>
+      </w:r>
+      <w:proofErr w:type="spellEnd"/>
+      <w:r>
+        <w:rPr>
+          <w:lang w:val="en-GB"/>
+        </w:rPr>
+        <w:t>.</w:t>
+      </w:r>
+    </w:p>
+    <w:p>
+      <w:pPr>
+        <w:numPr>
+          <w:ilvl w:val="1"/>
+          <w:numId w:val="2"/>
+        </w:numPr>
+        <w:rPr>
+          <w:lang w:val="en-GB"/>
+        </w:rPr>
+      </w:pPr>
+      <w:r>
+        <w:rPr>
+          <w:b/>
+          <w:bCs/>
+          <w:lang w:val="en-GB"/>
+        </w:rPr>
+        <w:t>Segmentation:</w:t>
+      </w:r>
+      <w:r>
+        <w:rPr>
+          <w:lang w:val="en-GB"/>
+        </w:rPr>
+        <w:t xml:space="preserve"> Enable Gray Matter.</w:t>
+      </w:r>
+    </w:p>
+    <w:p>
+      <w:pPr>
+        <w:numPr>
+          <w:ilvl w:val="1"/>
+          <w:numId w:val="2"/>
+        </w:numPr>
+        <w:rPr>
+          <w:lang w:val="en-GB"/>
+        </w:rPr>
+      </w:pPr>
+      <w:r>
+        <w:rPr>
+          <w:b/>
+          <w:bCs/>
+          <w:lang w:val="en-GB"/>
+        </w:rPr>
+        <w:t>Deformation Fields:</w:t>
+      </w:r>
+      <w:r>
+        <w:rPr>
+          <w:lang w:val="en-GB"/>
+        </w:rPr>
+        <w:t xml:space="preserve"> Enable Inverse and Forward.</w:t>
+      </w:r>
+    </w:p>
+    <w:p>
+      <w:pPr>
+        <w:numPr>
+          <w:ilvl w:val="0"/>
+          <w:numId w:val="2"/>
+        </w:numPr>
+        <w:rPr>
+          <w:lang w:val="en-GB"/>
+        </w:rPr>
+      </w:pPr>
+      <w:r>
+        <w:rPr>
+          <w:b/>
+          <w:bCs/>
+          <w:lang w:val="en-GB"/>
+        </w:rPr>
+        <w:t>Extract Code</w:t>
+      </w:r>
+      <w:r>
+        <w:rPr>
+          <w:b/>
+          <w:bCs/>
+          <w:lang w:val="en-GB"/>
+        </w:rPr>
+        <w:t>*</w:t>
+      </w:r>
+      <w:r>
+        <w:rPr>
+          <w:b/>
+          <w:bCs/>
+          <w:lang w:val="en-GB"/>
+        </w:rPr>
+        <w:t>:</w:t>
+      </w:r>
+      <w:r>
+        <w:rPr>
+          <w:lang w:val="en-GB"/>
+        </w:rPr>
+        <w:t xml:space="preserve"> In the Batch Editor top menu, click </w:t>
+      </w:r>
+      <w:r>
+        <w:rPr>
+          <w:b/>
+          <w:bCs/>
+          <w:lang w:val="en-GB"/>
+        </w:rPr>
+        <w:t>View &gt; Show .m code</w:t>
+      </w:r>
+      <w:r>
+        <w:rPr>
+          <w:lang w:val="en-GB"/>
+        </w:rPr>
+        <w:t>.</w:t>
+      </w:r>
+    </w:p>
+    <w:p>
+      <w:pPr>
+        <w:numPr>
+          <w:ilvl w:val="0"/>
+          <w:numId w:val="2"/>
+        </w:numPr>
+        <w:rPr>
+          <w:lang w:val="en-GB"/>
+        </w:rPr>
+      </w:pPr>
+      <w:r>
+        <w:rPr>
+          <w:b/>
+          <w:bCs/>
+          <w:lang w:val="en-GB"/>
+        </w:rPr>
+        <w:t>Update Script:</w:t>
+      </w:r>
+      <w:r>
+        <w:rPr>
+          <w:lang w:val="en-GB"/>
+        </w:rPr>
+        <w:t xml:space="preserve"> Copy the generated code </w:t>
+      </w:r>
+      <w:r>
+        <w:rPr>
+          <w:b/>
+          <w:bCs/>
+          <w:lang w:val="en-GB"/>
+        </w:rPr>
+        <w:t>excluding</w:t>
+      </w:r>
+      <w:r>
+        <w:rPr>
+          <w:lang w:val="en-GB"/>
+        </w:rPr>
+        <w:t xml:space="preserve"> the </w:t>
+      </w:r>
+      <w:r>
+        <w:rPr>
+          <w:lang w:val="en-GB"/>
+        </w:rPr>
+        <w:t>first</w:t>
+      </w:r>
+      <w:r>
+        <w:rPr>
+          <w:lang w:val="en-GB"/>
+        </w:rPr>
+        <w:t xml:space="preserve"> data selection line. Replace the batch definition in your script with this new text</w:t>
+      </w:r>
+      <w:r>
+        <w:rPr>
+          <w:lang w:val="en-GB"/>
+        </w:rPr>
+        <w:t>, except for the first line.</w:t>
+      </w:r>
+    </w:p>
+    <w:p>
+      <w:pPr>
+        <w:numPr>
+          <w:ilvl w:val="0"/>
+          <w:numId w:val="2"/>
+        </w:numPr>
+        <w:rPr>
+          <w:lang w:val="en-GB"/>
+        </w:rPr>
+      </w:pPr>
+      <w:r>
+        <w:rPr>
+          <w:b/>
+          <w:bCs/>
+          <w:lang w:val="en-GB"/>
+        </w:rPr>
+        <w:t>Verify Input:</w:t>
+      </w:r>
+      <w:r>
+        <w:rPr>
+          <w:lang w:val="en-GB"/>
+        </w:rPr>
+        <w:t xml:space="preserve"> </w:t>
+      </w:r>
+      <w:r>
+        <w:rPr>
+          <w:b/>
+          <w:bCs/>
+          <w:lang w:val="en-GB"/>
+        </w:rPr>
+        <w:t>Ensure the first line of the definition remains exactly:</w:t>
+      </w:r>
+      <w:r>
+        <w:rPr>
+          <w:lang w:val="en-GB"/>
+        </w:rPr>
+        <w:t xml:space="preserve"> </w:t>
       </w:r>
       <w:proofErr w:type="spellStart"/>
       <w:proofErr w:type="gramStart"/>
@@ -114,117 +370,90 @@
         <w:rPr>
           <w:lang w:val="en-GB"/>
         </w:rPr>
-        <w:t>1}.</w:t>
+        <w:t>1</w:t>
+      </w:r>
+      <w:proofErr w:type="gramStart"/>
+      <w:r>
+        <w:rPr>
+          <w:lang w:val="en-GB"/>
+        </w:rPr>
+        <w:t>}.</w:t>
       </w:r>
       <w:proofErr w:type="spellStart"/>
       <w:r>
         <w:rPr>
           <w:lang w:val="en-GB"/>
         </w:rPr>
-        <w:t>spm.tools.cat.estwrite.data</w:t>
+        <w:t>spm.tools.cat</w:t>
+      </w:r>
+      <w:proofErr w:type="gramEnd"/>
+      <w:r>
+        <w:rPr>
+          <w:lang w:val="en-GB"/>
+        </w:rPr>
+        <w:t>.estwrite.data</w:t>
       </w:r>
       <w:proofErr w:type="spellEnd"/>
       <w:r>
         <w:rPr>
           <w:lang w:val="en-GB"/>
         </w:rPr>
-        <w:t xml:space="preserve"> = t1_image_file;</w:t>
-      </w:r>
-      <w:r>
-        <w:rPr>
-          <w:lang w:val="en-GB"/>
-        </w:rPr>
-        <w:t>’</w:t>
-      </w:r>
+        <w:t xml:space="preserve"> = t1_image_</w:t>
+      </w:r>
+      <w:proofErr w:type="gramStart"/>
+      <w:r>
+        <w:rPr>
+          <w:lang w:val="en-GB"/>
+        </w:rPr>
+        <w:t>file;</w:t>
+      </w:r>
+      <w:proofErr w:type="gramEnd"/>
     </w:p>
     <w:p>
       <w:pPr>
-        <w:pStyle w:val="ListParagraph"/>
-        <w:numPr>
-          <w:ilvl w:val="0"/>
-          <w:numId w:val="1"/>
-        </w:numPr>
-        <w:rPr>
-          <w:lang w:val="en-GB"/>
-        </w:rPr>
-      </w:pPr>
-      <w:r>
-        <w:rPr>
-          <w:lang w:val="en-GB"/>
-        </w:rPr>
-        <w:t>Go to Cat12 -&gt; Segment (Batch editor). Select your writing options (</w:t>
-      </w:r>
-      <w:proofErr w:type="spellStart"/>
-      <w:r>
-        <w:rPr>
-          <w:lang w:val="en-GB"/>
-        </w:rPr>
-        <w:t>neuromorphometrics</w:t>
-      </w:r>
-      <w:proofErr w:type="spellEnd"/>
-      <w:r>
-        <w:rPr>
-          <w:lang w:val="en-GB"/>
-        </w:rPr>
-        <w:t xml:space="preserve"> atlas on, </w:t>
-      </w:r>
-      <w:proofErr w:type="spellStart"/>
-      <w:r>
-        <w:rPr>
-          <w:lang w:val="en-GB"/>
-        </w:rPr>
-        <w:t>gray</w:t>
-      </w:r>
-      <w:proofErr w:type="spellEnd"/>
-      <w:r>
-        <w:rPr>
-          <w:lang w:val="en-GB"/>
-        </w:rPr>
-        <w:t xml:space="preserve"> matter segmentation on, inverse and forward deformation fields on)</w:t>
+        <w:rPr>
+          <w:lang w:val="en-GB"/>
+        </w:rPr>
+      </w:pPr>
+      <w:r>
+        <w:rPr>
+          <w:b/>
+          <w:bCs/>
+          <w:lang w:val="en-GB"/>
+        </w:rPr>
+        <w:t xml:space="preserve">* </w:t>
+      </w:r>
+      <w:proofErr w:type="gramStart"/>
+      <w:r>
+        <w:rPr>
+          <w:b/>
+          <w:bCs/>
+          <w:lang w:val="en-GB"/>
+        </w:rPr>
+        <w:t>screenshot</w:t>
+      </w:r>
+      <w:proofErr w:type="gramEnd"/>
+      <w:r>
+        <w:rPr>
+          <w:b/>
+          <w:bCs/>
+          <w:lang w:val="en-GB"/>
+        </w:rPr>
+        <w:t xml:space="preserve"> of the cat12 batch editor code</w:t>
       </w:r>
     </w:p>
     <w:p>
       <w:pPr>
-        <w:pStyle w:val="ListParagraph"/>
-        <w:numPr>
-          <w:ilvl w:val="0"/>
-          <w:numId w:val="1"/>
-        </w:numPr>
-        <w:rPr>
-          <w:lang w:val="en-GB"/>
-        </w:rPr>
-      </w:pPr>
-      <w:r>
-        <w:rPr>
-          <w:lang w:val="en-GB"/>
-        </w:rPr>
-        <w:t xml:space="preserve">Then in Batch Editor, Click on ‘view’ -&gt; show .m code -&gt; copy the code (except for the first line) and replace my current </w:t>
-      </w:r>
-      <w:proofErr w:type="spellStart"/>
-      <w:r>
-        <w:rPr>
-          <w:lang w:val="en-GB"/>
-        </w:rPr>
-        <w:t>matlabbatch</w:t>
-      </w:r>
-      <w:proofErr w:type="spellEnd"/>
-    </w:p>
-    <w:p>
-      <w:pPr>
-        <w:pStyle w:val="ListParagraph"/>
-        <w:numPr>
-          <w:ilvl w:val="0"/>
-          <w:numId w:val="1"/>
-        </w:numPr>
-        <w:rPr>
-          <w:lang w:val="en-GB"/>
-        </w:rPr>
-      </w:pPr>
-      <w:r>
-        <w:rPr>
-          <w:lang w:val="en-GB"/>
-        </w:rPr>
-        <w:lastRenderedPageBreak/>
+        <w:ind w:left="360"/>
+        <w:rPr>
+          <w:lang w:val="en-GB"/>
+        </w:rPr>
+      </w:pPr>
+      <w:r>
+        <w:rPr>
+          <w:noProof/>
+          <w:lang w:val="en-GB"/>
+        </w:rPr>
         <w:drawing>
           <wp:inline distT="0" distB="0" distL="0" distR="0" wp14:anchorId="31A3C5CC" wp14:editId="6028FC6F">
             <wp:extent cx="5760720" cy="4373245"/>
@@ -241,7 +470,7 @@
                     <pic:cNvPicPr/>
                   </pic:nvPicPr>
                   <pic:blipFill>
-                    <a:blip r:embed="rId6"/>
+                    <a:blip r:embed="rId5"/>
                     <a:stretch>
                       <a:fillRect/>
                     </a:stretch>
@@ -272,6 +501,7 @@
         <w:rPr>
           <w:lang w:val="en-GB"/>
         </w:rPr>
+        <w:lastRenderedPageBreak/>
         <w:br/>
       </w:r>
     </w:p>
@@ -288,6 +518,123 @@
 <file path=word/numbering.xml><?xml version="1.0" encoding="utf-8"?>
 <w:numbering xmlns:wpc="http://schemas.microsoft.com/office/word/2010/wordprocessingCanvas" xmlns:cx="http://schemas.microsoft.com/office/drawing/2014/chartex" xmlns:cx1="http://schemas.microsoft.com/office/drawing/2015/9/8/chartex" xmlns:cx2="http://schemas.microsoft.com/office/drawing/2015/10/21/chartex" xmlns:cx3="http://schemas.microsoft.com/office/drawing/2016/5/9/chartex" xmlns:cx4="http://schemas.microsoft.com/office/drawing/2016/5/10/chartex" xmlns:cx5="http://schemas.microsoft.com/office/drawing/2016/5/11/chartex" xmlns:cx6="http://schemas.microsoft.com/office/drawing/2016/5/12/chartex" xmlns:cx7="http://schemas.microsoft.com/office/drawing/2016/5/13/chartex" xmlns:cx8="http://schemas.microsoft.com/office/drawing/2016/5/14/chartex" xmlns:mc="http://schemas.openxmlformats.org/markup-compatibility/2006" xmlns:aink="http://schemas.microsoft.com/office/drawing/2016/ink" xmlns:am3d="http://schemas.microsoft.com/office/drawing/2017/model3d" xmlns:o="urn:schemas-microsoft-com:office:office" xmlns:oel="http://schemas.microsoft.com/office/2019/extlst" xmlns:r="http://schemas.openxmlformats.org/officeDocument/2006/relationships" xmlns:m="http://schemas.openxmlformats.org/officeDocument/2006/math" xmlns:v="urn:schemas-microsoft-com:vml" xmlns:wp14="http://schemas.microsoft.com/office/word/2010/wordprocessingDrawing" xmlns:wp="http://schemas.openxmlformats.org/drawingml/2006/wordprocessingDrawing" xmlns:w10="urn:schemas-microsoft-com:office:word" xmlns:w="http://schemas.openxmlformats.org/wordprocessingml/2006/main" xmlns:w14="http://schemas.microsoft.com/office/word/2010/wordml" xmlns:w15="http://schemas.microsoft.com/office/word/2012/wordml" xmlns:w16cex="http://schemas.microsoft.com/office/word/2018/wordml/cex" xmlns:w16cid="http://schemas.microsoft.com/office/word/2016/wordml/cid" xmlns:w16="http://schemas.microsoft.com/office/word/2018/wordml" xmlns:w16du="http://schemas.microsoft.com/office/word/2023/wordml/word16du" xmlns:w16sdtdh="http://schemas.microsoft.com/office/word/2020/wordml/sdtdatahash" xmlns:w16sdtfl="http://schemas.microsoft.com/office/word/2024/wordml/sdtformatlock" xmlns:w16se="http://schemas.microsoft.com/office/word/2015/wordml/symex" xmlns:wpg="http://schemas.microsoft.com/office/word/2010/wordprocessingGroup" xmlns:wpi="http://schemas.microsoft.com/office/word/2010/wordprocessingInk" xmlns:wne="http://schemas.microsoft.com/office/word/2006/wordml" xmlns:wps="http://schemas.microsoft.com/office/word/2010/wordprocessingShape" mc:Ignorable="w14 w15 w16se w16cid w16 w16cex w16sdtdh w16sdtfl w16du wp14">
   <w:abstractNum w:abstractNumId="0" w15:restartNumberingAfterBreak="0">
+    <w:nsid w:val="02580DDA"/>
+    <w:multiLevelType w:val="multilevel"/>
+    <w:tmpl w:val="2586EC72"/>
+    <w:lvl w:ilvl="0">
+      <w:start w:val="1"/>
+      <w:numFmt w:val="decimal"/>
+      <w:lvlText w:val="%1."/>
+      <w:lvlJc w:val="left"/>
+      <w:pPr>
+        <w:tabs>
+          <w:tab w:val="num" w:pos="720"/>
+        </w:tabs>
+        <w:ind w:left="720" w:hanging="360"/>
+      </w:pPr>
+    </w:lvl>
+    <w:lvl w:ilvl="1">
+      <w:start w:val="1"/>
+      <w:numFmt w:val="bullet"/>
+      <w:lvlText w:val="o"/>
+      <w:lvlJc w:val="left"/>
+      <w:pPr>
+        <w:tabs>
+          <w:tab w:val="num" w:pos="1440"/>
+        </w:tabs>
+        <w:ind w:left="1440" w:hanging="360"/>
+      </w:pPr>
+      <w:rPr>
+        <w:rFonts w:ascii="Courier New" w:hAnsi="Courier New" w:hint="default"/>
+        <w:sz w:val="20"/>
+      </w:rPr>
+    </w:lvl>
+    <w:lvl w:ilvl="2" w:tentative="1">
+      <w:start w:val="1"/>
+      <w:numFmt w:val="decimal"/>
+      <w:lvlText w:val="%3."/>
+      <w:lvlJc w:val="left"/>
+      <w:pPr>
+        <w:tabs>
+          <w:tab w:val="num" w:pos="2160"/>
+        </w:tabs>
+        <w:ind w:left="2160" w:hanging="360"/>
+      </w:pPr>
+    </w:lvl>
+    <w:lvl w:ilvl="3" w:tentative="1">
+      <w:start w:val="1"/>
+      <w:numFmt w:val="decimal"/>
+      <w:lvlText w:val="%4."/>
+      <w:lvlJc w:val="left"/>
+      <w:pPr>
+        <w:tabs>
+          <w:tab w:val="num" w:pos="2880"/>
+        </w:tabs>
+        <w:ind w:left="2880" w:hanging="360"/>
+      </w:pPr>
+    </w:lvl>
+    <w:lvl w:ilvl="4" w:tentative="1">
+      <w:start w:val="1"/>
+      <w:numFmt w:val="decimal"/>
+      <w:lvlText w:val="%5."/>
+      <w:lvlJc w:val="left"/>
+      <w:pPr>
+        <w:tabs>
+          <w:tab w:val="num" w:pos="3600"/>
+        </w:tabs>
+        <w:ind w:left="3600" w:hanging="360"/>
+      </w:pPr>
+    </w:lvl>
+    <w:lvl w:ilvl="5" w:tentative="1">
+      <w:start w:val="1"/>
+      <w:numFmt w:val="decimal"/>
+      <w:lvlText w:val="%6."/>
+      <w:lvlJc w:val="left"/>
+      <w:pPr>
+        <w:tabs>
+          <w:tab w:val="num" w:pos="4320"/>
+        </w:tabs>
+        <w:ind w:left="4320" w:hanging="360"/>
+      </w:pPr>
+    </w:lvl>
+    <w:lvl w:ilvl="6" w:tentative="1">
+      <w:start w:val="1"/>
+      <w:numFmt w:val="decimal"/>
+      <w:lvlText w:val="%7."/>
+      <w:lvlJc w:val="left"/>
+      <w:pPr>
+        <w:tabs>
+          <w:tab w:val="num" w:pos="5040"/>
+        </w:tabs>
+        <w:ind w:left="5040" w:hanging="360"/>
+      </w:pPr>
+    </w:lvl>
+    <w:lvl w:ilvl="7" w:tentative="1">
+      <w:start w:val="1"/>
+      <w:numFmt w:val="decimal"/>
+      <w:lvlText w:val="%8."/>
+      <w:lvlJc w:val="left"/>
+      <w:pPr>
+        <w:tabs>
+          <w:tab w:val="num" w:pos="5760"/>
+        </w:tabs>
+        <w:ind w:left="5760" w:hanging="360"/>
+      </w:pPr>
+    </w:lvl>
+    <w:lvl w:ilvl="8" w:tentative="1">
+      <w:start w:val="1"/>
+      <w:numFmt w:val="decimal"/>
+      <w:lvlText w:val="%9."/>
+      <w:lvlJc w:val="left"/>
+      <w:pPr>
+        <w:tabs>
+          <w:tab w:val="num" w:pos="6480"/>
+        </w:tabs>
+        <w:ind w:left="6480" w:hanging="360"/>
+      </w:pPr>
+    </w:lvl>
+  </w:abstractNum>
+  <w:abstractNum w:abstractNumId="1" w15:restartNumberingAfterBreak="0">
     <w:nsid w:val="47956BD5"/>
     <w:multiLevelType w:val="hybridMultilevel"/>
     <w:tmpl w:val="388A8A9A"/>
@@ -377,6 +724,9 @@
     </w:lvl>
   </w:abstractNum>
   <w:num w:numId="1" w16cid:durableId="527958673">
+    <w:abstractNumId w:val="1"/>
+  </w:num>
+  <w:num w:numId="2" w16cid:durableId="729377146">
     <w:abstractNumId w:val="0"/>
   </w:num>
 </w:numbering>

</xml_diff>